<commit_message>
Final commit for today
</commit_message>
<xml_diff>
--- a/Referat.docx
+++ b/Referat.docx
@@ -642,11 +642,34 @@
             </w:tabs>
             <w:spacing w:before="60" w:line="240" w:lineRule="auto"/>
             <w:ind w:left="360" w:firstLine="0"/>
-            <w:rPr/>
+            <w:rPr>
+              <w:rFonts w:ascii="Times New Roman" w:cs="Times New Roman" w:eastAsia="Times New Roman" w:hAnsi="Times New Roman"/>
+              <w:b w:val="0"/>
+              <w:i w:val="0"/>
+              <w:smallCaps w:val="0"/>
+              <w:strike w:val="0"/>
+              <w:color w:val="000000"/>
+              <w:sz w:val="24"/>
+              <w:szCs w:val="24"/>
+              <w:u w:val="none"/>
+              <w:shd w:fill="auto" w:val="clear"/>
+              <w:vertAlign w:val="baseline"/>
+            </w:rPr>
           </w:pPr>
           <w:hyperlink w:anchor="_6vecgfm5hk62">
             <w:r>
               <w:rPr>
+                <w:rFonts w:ascii="Times New Roman" w:cs="Times New Roman" w:eastAsia="Times New Roman" w:hAnsi="Times New Roman"/>
+                <w:b w:val="0"/>
+                <w:i w:val="0"/>
+                <w:smallCaps w:val="0"/>
+                <w:strike w:val="0"/>
+                <w:color w:val="000000"/>
+                <w:sz w:val="24"/>
+                <w:szCs w:val="24"/>
+                <w:u w:val="none"/>
+                <w:shd w:fill="auto" w:val="clear"/>
+                <w:vertAlign w:val="baseline"/>
                 <w:rtl w:val="0"/>
               </w:rPr>
               <w:t xml:space="preserve">Unde este utilizata tehnologia data la moment?</w:t>
@@ -654,6 +677,17 @@
           </w:hyperlink>
           <w:r>
             <w:rPr>
+              <w:rFonts w:ascii="Times New Roman" w:cs="Times New Roman" w:eastAsia="Times New Roman" w:hAnsi="Times New Roman"/>
+              <w:b w:val="0"/>
+              <w:i w:val="0"/>
+              <w:smallCaps w:val="0"/>
+              <w:strike w:val="0"/>
+              <w:color w:val="000000"/>
+              <w:sz w:val="24"/>
+              <w:szCs w:val="24"/>
+              <w:u w:val="none"/>
+              <w:shd w:fill="auto" w:val="clear"/>
+              <w:vertAlign w:val="baseline"/>
               <w:rtl w:val="0"/>
             </w:rPr>
             <w:tab/>
@@ -665,9 +699,284 @@
           </w:r>
           <w:r>
             <w:rPr>
+              <w:rFonts w:ascii="Times New Roman" w:cs="Times New Roman" w:eastAsia="Times New Roman" w:hAnsi="Times New Roman"/>
+              <w:b w:val="0"/>
+              <w:i w:val="0"/>
+              <w:smallCaps w:val="0"/>
+              <w:strike w:val="0"/>
+              <w:color w:val="000000"/>
+              <w:sz w:val="24"/>
+              <w:szCs w:val="24"/>
+              <w:u w:val="none"/>
+              <w:shd w:fill="auto" w:val="clear"/>
+              <w:vertAlign w:val="baseline"/>
               <w:rtl w:val="0"/>
             </w:rPr>
             <w:t xml:space="preserve">4</w:t>
+          </w:r>
+          <w:r>
+            <w:fldChar w:fldCharType="end"/>
+          </w:r>
+          <w:r>
+            <w:rPr>
+              <w:rtl w:val="0"/>
+            </w:rPr>
+          </w:r>
+        </w:p>
+        <w:p>
+          <w:pPr>
+            <w:tabs>
+              <w:tab w:val="right" w:pos="9636.511811023624"/>
+            </w:tabs>
+            <w:spacing w:before="60" w:line="240" w:lineRule="auto"/>
+            <w:ind w:left="360" w:firstLine="0"/>
+            <w:rPr>
+              <w:rFonts w:ascii="Times New Roman" w:cs="Times New Roman" w:eastAsia="Times New Roman" w:hAnsi="Times New Roman"/>
+              <w:b w:val="0"/>
+              <w:i w:val="0"/>
+              <w:smallCaps w:val="0"/>
+              <w:strike w:val="0"/>
+              <w:color w:val="000000"/>
+              <w:sz w:val="24"/>
+              <w:szCs w:val="24"/>
+              <w:u w:val="none"/>
+              <w:shd w:fill="auto" w:val="clear"/>
+              <w:vertAlign w:val="baseline"/>
+            </w:rPr>
+          </w:pPr>
+          <w:hyperlink w:anchor="_m0owys7ma00i">
+            <w:r>
+              <w:rPr>
+                <w:rFonts w:ascii="Times New Roman" w:cs="Times New Roman" w:eastAsia="Times New Roman" w:hAnsi="Times New Roman"/>
+                <w:b w:val="0"/>
+                <w:i w:val="0"/>
+                <w:smallCaps w:val="0"/>
+                <w:strike w:val="0"/>
+                <w:color w:val="000000"/>
+                <w:sz w:val="24"/>
+                <w:szCs w:val="24"/>
+                <w:u w:val="none"/>
+                <w:shd w:fill="auto" w:val="clear"/>
+                <w:vertAlign w:val="baseline"/>
+                <w:rtl w:val="0"/>
+              </w:rPr>
+              <w:t xml:space="preserve">Inteligența Artificială Îngustă (Narrow) sau Slabă (Weak)</w:t>
+            </w:r>
+          </w:hyperlink>
+          <w:r>
+            <w:rPr>
+              <w:rFonts w:ascii="Times New Roman" w:cs="Times New Roman" w:eastAsia="Times New Roman" w:hAnsi="Times New Roman"/>
+              <w:b w:val="0"/>
+              <w:i w:val="0"/>
+              <w:smallCaps w:val="0"/>
+              <w:strike w:val="0"/>
+              <w:color w:val="000000"/>
+              <w:sz w:val="24"/>
+              <w:szCs w:val="24"/>
+              <w:u w:val="none"/>
+              <w:shd w:fill="auto" w:val="clear"/>
+              <w:vertAlign w:val="baseline"/>
+              <w:rtl w:val="0"/>
+            </w:rPr>
+            <w:tab/>
+          </w:r>
+          <w:r>
+            <w:fldChar w:fldCharType="begin"/>
+            <w:instrText xml:space="preserve"> PAGEREF _m0owys7ma00i \h </w:instrText>
+            <w:fldChar w:fldCharType="separate"/>
+          </w:r>
+          <w:r>
+            <w:rPr>
+              <w:rFonts w:ascii="Times New Roman" w:cs="Times New Roman" w:eastAsia="Times New Roman" w:hAnsi="Times New Roman"/>
+              <w:b w:val="0"/>
+              <w:i w:val="0"/>
+              <w:smallCaps w:val="0"/>
+              <w:strike w:val="0"/>
+              <w:color w:val="000000"/>
+              <w:sz w:val="24"/>
+              <w:szCs w:val="24"/>
+              <w:u w:val="none"/>
+              <w:shd w:fill="auto" w:val="clear"/>
+              <w:vertAlign w:val="baseline"/>
+              <w:rtl w:val="0"/>
+            </w:rPr>
+            <w:t xml:space="preserve">5</w:t>
+          </w:r>
+          <w:r>
+            <w:fldChar w:fldCharType="end"/>
+          </w:r>
+          <w:r>
+            <w:rPr>
+              <w:rtl w:val="0"/>
+            </w:rPr>
+          </w:r>
+        </w:p>
+        <w:p>
+          <w:pPr>
+            <w:tabs>
+              <w:tab w:val="right" w:pos="9636.511811023624"/>
+            </w:tabs>
+            <w:spacing w:before="60" w:line="240" w:lineRule="auto"/>
+            <w:ind w:left="360" w:firstLine="0"/>
+            <w:rPr>
+              <w:rFonts w:ascii="Times New Roman" w:cs="Times New Roman" w:eastAsia="Times New Roman" w:hAnsi="Times New Roman"/>
+              <w:b w:val="0"/>
+              <w:i w:val="0"/>
+              <w:smallCaps w:val="0"/>
+              <w:strike w:val="0"/>
+              <w:color w:val="000000"/>
+              <w:sz w:val="24"/>
+              <w:szCs w:val="24"/>
+              <w:u w:val="none"/>
+              <w:shd w:fill="auto" w:val="clear"/>
+              <w:vertAlign w:val="baseline"/>
+            </w:rPr>
+          </w:pPr>
+          <w:hyperlink w:anchor="_4hxq7md26zhf">
+            <w:r>
+              <w:rPr>
+                <w:rFonts w:ascii="Times New Roman" w:cs="Times New Roman" w:eastAsia="Times New Roman" w:hAnsi="Times New Roman"/>
+                <w:b w:val="0"/>
+                <w:i w:val="0"/>
+                <w:smallCaps w:val="0"/>
+                <w:strike w:val="0"/>
+                <w:color w:val="000000"/>
+                <w:sz w:val="24"/>
+                <w:szCs w:val="24"/>
+                <w:u w:val="none"/>
+                <w:shd w:fill="auto" w:val="clear"/>
+                <w:vertAlign w:val="baseline"/>
+                <w:rtl w:val="0"/>
+              </w:rPr>
+              <w:t xml:space="preserve">Inteligență Artificială Generală sau Puternică (Strong)</w:t>
+            </w:r>
+          </w:hyperlink>
+          <w:r>
+            <w:rPr>
+              <w:rFonts w:ascii="Times New Roman" w:cs="Times New Roman" w:eastAsia="Times New Roman" w:hAnsi="Times New Roman"/>
+              <w:b w:val="0"/>
+              <w:i w:val="0"/>
+              <w:smallCaps w:val="0"/>
+              <w:strike w:val="0"/>
+              <w:color w:val="000000"/>
+              <w:sz w:val="24"/>
+              <w:szCs w:val="24"/>
+              <w:u w:val="none"/>
+              <w:shd w:fill="auto" w:val="clear"/>
+              <w:vertAlign w:val="baseline"/>
+              <w:rtl w:val="0"/>
+            </w:rPr>
+            <w:tab/>
+          </w:r>
+          <w:r>
+            <w:fldChar w:fldCharType="begin"/>
+            <w:instrText xml:space="preserve"> PAGEREF _4hxq7md26zhf \h </w:instrText>
+            <w:fldChar w:fldCharType="separate"/>
+          </w:r>
+          <w:r>
+            <w:rPr>
+              <w:rFonts w:ascii="Times New Roman" w:cs="Times New Roman" w:eastAsia="Times New Roman" w:hAnsi="Times New Roman"/>
+              <w:b w:val="0"/>
+              <w:i w:val="0"/>
+              <w:smallCaps w:val="0"/>
+              <w:strike w:val="0"/>
+              <w:color w:val="000000"/>
+              <w:sz w:val="24"/>
+              <w:szCs w:val="24"/>
+              <w:u w:val="none"/>
+              <w:shd w:fill="auto" w:val="clear"/>
+              <w:vertAlign w:val="baseline"/>
+              <w:rtl w:val="0"/>
+            </w:rPr>
+            <w:t xml:space="preserve">5</w:t>
+          </w:r>
+          <w:r>
+            <w:fldChar w:fldCharType="end"/>
+          </w:r>
+          <w:r>
+            <w:rPr>
+              <w:rtl w:val="0"/>
+            </w:rPr>
+          </w:r>
+        </w:p>
+        <w:p>
+          <w:pPr>
+            <w:tabs>
+              <w:tab w:val="right" w:pos="9636.511811023624"/>
+            </w:tabs>
+            <w:spacing w:before="60" w:line="240" w:lineRule="auto"/>
+            <w:ind w:left="360" w:firstLine="0"/>
+            <w:rPr>
+              <w:rFonts w:ascii="Times New Roman" w:cs="Times New Roman" w:eastAsia="Times New Roman" w:hAnsi="Times New Roman"/>
+              <w:b w:val="0"/>
+              <w:i w:val="0"/>
+              <w:smallCaps w:val="0"/>
+              <w:strike w:val="0"/>
+              <w:color w:val="000000"/>
+              <w:sz w:val="24"/>
+              <w:szCs w:val="24"/>
+              <w:u w:val="none"/>
+              <w:shd w:fill="auto" w:val="clear"/>
+              <w:vertAlign w:val="baseline"/>
+            </w:rPr>
+          </w:pPr>
+          <w:hyperlink w:anchor="_3sh5963bobm8">
+            <w:r>
+              <w:rPr>
+                <w:rFonts w:ascii="Times New Roman" w:cs="Times New Roman" w:eastAsia="Times New Roman" w:hAnsi="Times New Roman"/>
+                <w:b w:val="0"/>
+                <w:i w:val="0"/>
+                <w:smallCaps w:val="0"/>
+                <w:strike w:val="0"/>
+                <w:color w:val="000000"/>
+                <w:sz w:val="24"/>
+                <w:szCs w:val="24"/>
+                <w:u w:val="none"/>
+                <w:shd w:fill="auto" w:val="clear"/>
+                <w:vertAlign w:val="baseline"/>
+                <w:rtl w:val="0"/>
+              </w:rPr>
+              <w:t xml:space="preserve">Deosebirea dintre aceste doua tipuri de IA</w:t>
+            </w:r>
+          </w:hyperlink>
+          <w:r>
+            <w:rPr>
+              <w:rFonts w:ascii="Times New Roman" w:cs="Times New Roman" w:eastAsia="Times New Roman" w:hAnsi="Times New Roman"/>
+              <w:b w:val="0"/>
+              <w:i w:val="0"/>
+              <w:smallCaps w:val="0"/>
+              <w:strike w:val="0"/>
+              <w:color w:val="000000"/>
+              <w:sz w:val="24"/>
+              <w:szCs w:val="24"/>
+              <w:u w:val="none"/>
+              <w:shd w:fill="auto" w:val="clear"/>
+              <w:vertAlign w:val="baseline"/>
+              <w:rtl w:val="0"/>
+            </w:rPr>
+            <w:tab/>
+          </w:r>
+          <w:r>
+            <w:fldChar w:fldCharType="begin"/>
+            <w:instrText xml:space="preserve"> PAGEREF _3sh5963bobm8 \h </w:instrText>
+            <w:fldChar w:fldCharType="separate"/>
+          </w:r>
+          <w:r>
+            <w:rPr>
+              <w:rFonts w:ascii="Times New Roman" w:cs="Times New Roman" w:eastAsia="Times New Roman" w:hAnsi="Times New Roman"/>
+              <w:b w:val="0"/>
+              <w:i w:val="0"/>
+              <w:smallCaps w:val="0"/>
+              <w:strike w:val="0"/>
+              <w:color w:val="000000"/>
+              <w:sz w:val="24"/>
+              <w:szCs w:val="24"/>
+              <w:u w:val="none"/>
+              <w:shd w:fill="auto" w:val="clear"/>
+              <w:vertAlign w:val="baseline"/>
+              <w:rtl w:val="0"/>
+            </w:rPr>
+            <w:t xml:space="preserve">6</w:t>
           </w:r>
           <w:r>
             <w:fldChar w:fldCharType="end"/>
@@ -755,7 +1064,7 @@
               <w:vertAlign w:val="baseline"/>
               <w:rtl w:val="0"/>
             </w:rPr>
-            <w:t xml:space="preserve">5</w:t>
+            <w:t xml:space="preserve">7</w:t>
           </w:r>
           <w:r>
             <w:fldChar w:fldCharType="end"/>
@@ -771,7 +1080,7 @@
             <w:tabs>
               <w:tab w:val="right" w:pos="9636.511811023624"/>
             </w:tabs>
-            <w:spacing w:after="80" w:before="200" w:line="240" w:lineRule="auto"/>
+            <w:spacing w:before="200" w:line="240" w:lineRule="auto"/>
             <w:ind w:left="0" w:firstLine="0"/>
             <w:rPr>
               <w:rFonts w:ascii="Times New Roman" w:cs="Times New Roman" w:eastAsia="Times New Roman" w:hAnsi="Times New Roman"/>
@@ -843,7 +1152,95 @@
               <w:vertAlign w:val="baseline"/>
               <w:rtl w:val="0"/>
             </w:rPr>
-            <w:t xml:space="preserve">6</w:t>
+            <w:t xml:space="preserve">8</w:t>
+          </w:r>
+          <w:r>
+            <w:fldChar w:fldCharType="end"/>
+          </w:r>
+          <w:r>
+            <w:rPr>
+              <w:rtl w:val="0"/>
+            </w:rPr>
+          </w:r>
+        </w:p>
+        <w:p>
+          <w:pPr>
+            <w:tabs>
+              <w:tab w:val="right" w:pos="9636.511811023624"/>
+            </w:tabs>
+            <w:spacing w:after="80" w:before="200" w:line="240" w:lineRule="auto"/>
+            <w:ind w:left="0" w:firstLine="0"/>
+            <w:rPr>
+              <w:rFonts w:ascii="Times New Roman" w:cs="Times New Roman" w:eastAsia="Times New Roman" w:hAnsi="Times New Roman"/>
+              <w:b w:val="1"/>
+              <w:i w:val="0"/>
+              <w:smallCaps w:val="0"/>
+              <w:strike w:val="0"/>
+              <w:color w:val="000000"/>
+              <w:sz w:val="24"/>
+              <w:szCs w:val="24"/>
+              <w:u w:val="none"/>
+              <w:shd w:fill="auto" w:val="clear"/>
+              <w:vertAlign w:val="baseline"/>
+            </w:rPr>
+          </w:pPr>
+          <w:hyperlink w:anchor="_jreqia255fcb">
+            <w:r>
+              <w:rPr>
+                <w:rFonts w:ascii="Times New Roman" w:cs="Times New Roman" w:eastAsia="Times New Roman" w:hAnsi="Times New Roman"/>
+                <w:b w:val="1"/>
+                <w:i w:val="0"/>
+                <w:smallCaps w:val="0"/>
+                <w:strike w:val="0"/>
+                <w:color w:val="000000"/>
+                <w:sz w:val="24"/>
+                <w:szCs w:val="24"/>
+                <w:u w:val="none"/>
+                <w:shd w:fill="auto" w:val="clear"/>
+                <w:vertAlign w:val="baseline"/>
+                <w:rtl w:val="0"/>
+              </w:rPr>
+              <w:t xml:space="preserve">Bibliografie</w:t>
+            </w:r>
+          </w:hyperlink>
+          <w:r>
+            <w:rPr>
+              <w:rFonts w:ascii="Times New Roman" w:cs="Times New Roman" w:eastAsia="Times New Roman" w:hAnsi="Times New Roman"/>
+              <w:b w:val="1"/>
+              <w:i w:val="0"/>
+              <w:smallCaps w:val="0"/>
+              <w:strike w:val="0"/>
+              <w:color w:val="000000"/>
+              <w:sz w:val="24"/>
+              <w:szCs w:val="24"/>
+              <w:u w:val="none"/>
+              <w:shd w:fill="auto" w:val="clear"/>
+              <w:vertAlign w:val="baseline"/>
+              <w:rtl w:val="0"/>
+            </w:rPr>
+            <w:tab/>
+          </w:r>
+          <w:r>
+            <w:fldChar w:fldCharType="begin"/>
+            <w:instrText xml:space="preserve"> PAGEREF _jreqia255fcb \h </w:instrText>
+            <w:fldChar w:fldCharType="separate"/>
+          </w:r>
+          <w:r>
+            <w:rPr>
+              <w:rFonts w:ascii="Times New Roman" w:cs="Times New Roman" w:eastAsia="Times New Roman" w:hAnsi="Times New Roman"/>
+              <w:b w:val="1"/>
+              <w:i w:val="0"/>
+              <w:smallCaps w:val="0"/>
+              <w:strike w:val="0"/>
+              <w:color w:val="000000"/>
+              <w:sz w:val="24"/>
+              <w:szCs w:val="24"/>
+              <w:u w:val="none"/>
+              <w:shd w:fill="auto" w:val="clear"/>
+              <w:vertAlign w:val="baseline"/>
+              <w:rtl w:val="0"/>
+            </w:rPr>
+            <w:t xml:space="preserve">9</w:t>
           </w:r>
           <w:r>
             <w:fldChar w:fldCharType="end"/>
@@ -1276,6 +1673,129 @@
         <w:rPr>
           <w:rtl w:val="0"/>
         </w:rPr>
+        <w:t xml:space="preserve">Inteligența Artificială Îngustă (Narrow) sau Slabă (Weak)</w:t>
+      </w:r>
+    </w:p>
+    <w:p>
+      <w:pPr>
+        <w:rPr/>
+      </w:pPr>
+      <w:r>
+        <w:rPr>
+          <w:rtl w:val="0"/>
+        </w:rPr>
+        <w:t xml:space="preserve">Acest timp este utilizat pe larg și zilnic de fiecare, el este concentrat pe îndeplinirea unor acțiuni specificate de către programator.</w:t>
+      </w:r>
+    </w:p>
+    <w:p>
+      <w:pPr>
+        <w:rPr/>
+      </w:pPr>
+      <w:r>
+        <w:rPr>
+          <w:rtl w:val="0"/>
+        </w:rPr>
+        <w:t xml:space="preserve">Asistenții virtuali cum ar fi Siri de la Apple sau Alexa de la Amazon intră în această categorie, la fel și sistemele automate de șofat sau programele care fac recomandări de produse în funcție de căutările tale online sau de ultimele achiziții pe care le-ai făcut. Toate aceste sisteme pot să învețe cum să ducă la îndeplinire doar anumite sarcini – este motivul pentru care tipul de </w:t>
+      </w:r>
+      <w:r>
+        <w:rPr>
+          <w:rtl w:val="0"/>
+        </w:rPr>
+        <w:t xml:space="preserve">IA</w:t>
+      </w:r>
+      <w:r>
+        <w:rPr>
+          <w:rtl w:val="0"/>
+        </w:rPr>
+        <w:t xml:space="preserve"> este „îngust”.</w:t>
+      </w:r>
+    </w:p>
+    <w:p>
+      <w:pPr>
+        <w:rPr/>
+      </w:pPr>
+      <w:r>
+        <w:rPr>
+          <w:rtl w:val="0"/>
+        </w:rPr>
+        <w:t xml:space="preserve">AI slab ajută la transformarea datelor mari în informații utilizabile prin detectarea tiparelor și efectuarea de predicții. Exemple de AI slabe includ fluxul de știri Facebook, achizițiile sugerate de Amazon și Siri de la Apple, tehnologia iPhone care răspunde la întrebările vorbite ale utilizatorilor. Filtrele de e-mail spam sunt un alt exemplu de IA slabă este un computer ce folosește un algoritm pentru a afla ce mesaje sunt susceptibile de a fi spam, apoi le redirecționează din căsuța de e-mail în dosarul de spam.</w:t>
+      </w:r>
+    </w:p>
+    <w:p>
+      <w:pPr>
+        <w:pStyle w:val="Heading2"/>
+        <w:spacing w:after="80" w:before="280" w:lineRule="auto"/>
+        <w:rPr/>
+      </w:pPr>
+      <w:bookmarkStart w:colFirst="0" w:colLast="0" w:name="_4hxq7md26zhf" w:id="8"/>
+      <w:bookmarkEnd w:id="8"/>
+      <w:r>
+        <w:rPr>
+          <w:rtl w:val="0"/>
+        </w:rPr>
+        <w:t xml:space="preserve">Inteligență Artificială Generală sau Puternică (Strong)</w:t>
+      </w:r>
+    </w:p>
+    <w:p>
+      <w:pPr>
+        <w:rPr/>
+      </w:pPr>
+      <w:r>
+        <w:rPr>
+          <w:rtl w:val="0"/>
+        </w:rPr>
+        <w:t xml:space="preserve">Este un tip de IA mult mai flexibil decât cel „îngust”, caracterizat prin adaptabilitate și abilitatea de a învăța din experiență cum să ducă la îndeplinire o gamă mult mai vastă de sarcini, unele chiar fără nicio legătură între ele.</w:t>
+      </w:r>
+    </w:p>
+    <w:p>
+      <w:pPr>
+        <w:rPr/>
+      </w:pPr>
+      <w:r>
+        <w:rPr>
+          <w:rtl w:val="0"/>
+        </w:rPr>
+        <w:t xml:space="preserve">Caracteristicile cheie ale IA puternice includ capacitatea de a raționa, de a rezolva puzzle-uri, de a judeca, de a planifica, de a învăța și de a comunica. De asemenea, ar trebui să aibă conștiință, gânduri obiective, conștientizare de sine și simțuri.</w:t>
+      </w:r>
+    </w:p>
+    <w:p>
+      <w:pPr>
+        <w:pStyle w:val="Heading2"/>
+        <w:rPr/>
+      </w:pPr>
+      <w:bookmarkStart w:colFirst="0" w:colLast="0" w:name="_3sh5963bobm8" w:id="9"/>
+      <w:bookmarkEnd w:id="9"/>
+      <w:r>
+        <w:rPr>
+          <w:rtl w:val="0"/>
+        </w:rPr>
+        <w:t xml:space="preserve">Deosebirea dintre aceste doua tipuri de IA</w:t>
+      </w:r>
+    </w:p>
+    <w:p>
+      <w:pPr>
+        <w:rPr/>
+      </w:pPr>
+      <w:r>
+        <w:rPr>
+          <w:rtl w:val="0"/>
+        </w:rPr>
+        <w:t xml:space="preserve">În timp ce AI slabă simulează doar cunoașterea umană, AI puternică ar avea de fapt cunoaștere umană. Cu AI puternic, un singur sistem ar putea rezolva teoretic toate aceleași probleme pe care le poate face un singur om. În timp ce AI slabă poate înlocui mulți lucrători cu calificare mică și medie, ar putea fi necesară o IA puternică pentru a înlocui anumite categorii de lucrători cu înaltă calificare. </w:t>
+      </w:r>
+      <w:r>
+        <w:rPr>
+          <w:rtl w:val="0"/>
+        </w:rPr>
+      </w:r>
+    </w:p>
+    <w:p>
+      <w:pPr>
+        <w:rPr/>
+      </w:pPr>
+      <w:r>
+        <w:rPr>
+          <w:rtl w:val="0"/>
+        </w:rPr>
       </w:r>
     </w:p>
     <w:p>
@@ -1296,8 +1816,8 @@
         <w:pStyle w:val="Heading1"/>
         <w:rPr/>
       </w:pPr>
-      <w:bookmarkStart w:colFirst="0" w:colLast="0" w:name="_itlfu2u16qxw" w:id="8"/>
-      <w:bookmarkEnd w:id="8"/>
+      <w:bookmarkStart w:colFirst="0" w:colLast="0" w:name="_itlfu2u16qxw" w:id="10"/>
+      <w:bookmarkEnd w:id="10"/>
       <w:r>
         <w:rPr>
           <w:rtl w:val="0"/>
@@ -1318,17 +1838,51 @@
         <w:rPr>
           <w:rtl w:val="0"/>
         </w:rPr>
-      </w:r>
-    </w:p>
-    <w:p>
-      <w:pPr>
-        <w:rPr/>
-      </w:pPr>
-      <w:r>
-        <w:rPr>
-          <w:rtl w:val="0"/>
-        </w:rPr>
-        <w:t xml:space="preserve">Unii cred că inovatorii ar putea în curând să dezvolte sisteme care depășesc capacitatea oamenilor de a învăța sau de a argumenta orice subiect. Dar alții rămân sceptici, deoarece toată activitatea cognitivă este legată de judecăți de valoare care sunt supuse experienței umane. </w:t>
+        <w:t xml:space="preserve">Tehnologia data este considerată drept una de frunte, prezentând interesul multor cercetători și entuziaști. Din precedentul capitol ați observat că există două tipuri de IA dintre care IA slabă este, deja, pe larg răspândită și face parte vieții de zi cu zi. Domeniile de utilizare a acestei ramuri doar va crește pe viitor drept rezultat a noilor ramuri ce necesită automatizare, eficiență și viteză.</w:t>
+      </w:r>
+    </w:p>
+    <w:p>
+      <w:pPr>
+        <w:rPr/>
+      </w:pPr>
+      <w:r>
+        <w:rPr>
+          <w:rtl w:val="0"/>
+        </w:rPr>
+        <w:t xml:space="preserve">În același timp IA puternică continue să fie doar un vis uman ce provoacă sentimente și așteptări controverse.</w:t>
+      </w:r>
+    </w:p>
+    <w:p>
+      <w:pPr>
+        <w:rPr/>
+      </w:pPr>
+      <w:r>
+        <w:rPr>
+          <w:rtl w:val="0"/>
+        </w:rPr>
+        <w:t xml:space="preserve">Unii oameni se tem că, dacă IA puternică devine o realitate, ea poate deveni mai inteligentă decât oamenii, fenomen cunoscut sub numele de singularitate. Ideea este că AI puternic va fi atât de inteligent încât se poate modifica și își poate urmări propriile obiective fără intervenția umană, posibil în moduri dăunătoare oamenilor. O asemenea posibilitate nu e lipsită de sens căci spre deosebire de IA îngustă, aceasta se consideră că posedă trăsături și emoții caracteristice omului, precut scopuri, dorințe, libertatea gândirii și activităților. În final nu e exclus ca nu va mai fi sub controlul omului ba chiar rolurile se pot schimba.</w:t>
+      </w:r>
+    </w:p>
+    <w:p>
+      <w:pPr>
+        <w:rPr/>
+      </w:pPr>
+      <w:r>
+        <w:rPr>
+          <w:rtl w:val="0"/>
+        </w:rPr>
+        <w:t xml:space="preserve">Unii cred că inovatorii ar putea în curând să dezvolte sisteme care depășesc capacitatea oamenilor de a învăța sau de a argumenta orice subiect. </w:t>
+      </w:r>
+    </w:p>
+    <w:p>
+      <w:pPr>
+        <w:rPr/>
+      </w:pPr>
+      <w:r>
+        <w:rPr>
+          <w:rtl w:val="0"/>
+        </w:rPr>
+        <w:t xml:space="preserve">O altă preocupare majoră este că IA va lua din ce în ce mai mult locurile de muncă de la oameni, ducând la șomaj ridicat - chiar și pentru munca cu guler alb intensiv în cunoaștere, mai ales dacă IA puternică devine o realitate. Cu toate acestea, la fel cum Revoluția Industrială a schimbat dramatic tipurile de locuri de muncă îndeplinite de lucrători, o Revoluție IA ar putea avea ca rezultat nu un șomaj masiv, ci o schimbare masivă a ocupării forței de muncă. IA generală ar putea avea un impact pozitiv semnificativ asupra societății prin creșterea productivității și a bogăției. Oamenii ar putea îndeplini slujbe pe care nici măcar nu ni le putem imagina astăzi și pe care nu le vom avea nevoie până nu vom vedea tot ceea ce IA poate face pentru noi. O altă posibilitate este că guvernul va trebui să intervină pentru a oferi o plasă de siguranță pentru cei strămutați de IA. </w:t>
       </w:r>
     </w:p>
     <w:p>
@@ -1361,8 +1915,8 @@
         <w:pStyle w:val="Heading1"/>
         <w:rPr/>
       </w:pPr>
-      <w:bookmarkStart w:colFirst="0" w:colLast="0" w:name="_uwpo3e2ynogy" w:id="9"/>
-      <w:bookmarkEnd w:id="9"/>
+      <w:bookmarkStart w:colFirst="0" w:colLast="0" w:name="_uwpo3e2ynogy" w:id="11"/>
+      <w:bookmarkEnd w:id="11"/>
       <w:r>
         <w:rPr>
           <w:rtl w:val="0"/>
@@ -1378,7 +1932,18 @@
         <w:rPr>
           <w:rtl w:val="0"/>
         </w:rPr>
-        <w:t xml:space="preserve">asdasdas</w:t>
+        <w:t xml:space="preserve">Deci inteligența artificială cu siguranță prezintă un interes pentru viitor, ci nu doar, acesta de asemenea fiind parte inevitabilă a ceea ce ne așteaptă. Arealul de răspândire a acesteia devine cu fiecare an tot mai larg și dezvoltă noi interese și perspective.</w:t>
+      </w:r>
+    </w:p>
+    <w:p>
+      <w:pPr>
+        <w:rPr/>
+      </w:pPr>
+      <w:r>
+        <w:rPr>
+          <w:rtl w:val="0"/>
+        </w:rPr>
+        <w:t xml:space="preserve">Cu toate acestea nu avem dreptul la greșeli în ceea ce priveste IA generala, ea ar putea deveni din sursa multiplelor vise și speranțe în coșmaruri inevitabile. Domeniul dat necesită o deosebită atenție și precauție.</w:t>
       </w:r>
     </w:p>
     <w:p>
@@ -1399,8 +1964,8 @@
         <w:pStyle w:val="Heading1"/>
         <w:rPr/>
       </w:pPr>
-      <w:bookmarkStart w:colFirst="0" w:colLast="0" w:name="_jreqia255fcb" w:id="10"/>
-      <w:bookmarkEnd w:id="10"/>
+      <w:bookmarkStart w:colFirst="0" w:colLast="0" w:name="_jreqia255fcb" w:id="12"/>
+      <w:bookmarkEnd w:id="12"/>
       <w:r>
         <w:rPr>
           <w:rtl w:val="0"/>
@@ -1582,11 +2147,49 @@
           <w:ilvl w:val="0"/>
           <w:numId w:val="1"/>
         </w:numPr>
+        <w:spacing w:after="0" w:afterAutospacing="0"/>
         <w:ind w:left="720" w:hanging="360"/>
         <w:rPr>
           <w:u w:val="none"/>
         </w:rPr>
       </w:pPr>
+      <w:hyperlink r:id="rId16">
+        <w:r>
+          <w:rPr>
+            <w:color w:val="1155cc"/>
+            <w:u w:val="single"/>
+            <w:rtl w:val="0"/>
+          </w:rPr>
+          <w:t xml:space="preserve">https://www.oracle.com/ro/artificial-intelligence/what-is-ai/</w:t>
+        </w:r>
+      </w:hyperlink>
+      <w:r>
+        <w:rPr>
+          <w:rtl w:val="0"/>
+        </w:rPr>
+      </w:r>
+    </w:p>
+    <w:p>
+      <w:pPr>
+        <w:numPr>
+          <w:ilvl w:val="0"/>
+          <w:numId w:val="1"/>
+        </w:numPr>
+        <w:ind w:left="720" w:hanging="360"/>
+        <w:rPr>
+          <w:u w:val="none"/>
+        </w:rPr>
+      </w:pPr>
+      <w:hyperlink r:id="rId17">
+        <w:r>
+          <w:rPr>
+            <w:color w:val="1155cc"/>
+            <w:u w:val="single"/>
+            <w:rtl w:val="0"/>
+          </w:rPr>
+          <w:t xml:space="preserve">https://www.ibm.com/cloud/learn/what-is-artificial-intelligence</w:t>
+        </w:r>
+      </w:hyperlink>
       <w:r>
         <w:rPr>
           <w:rtl w:val="0"/>

</xml_diff>